<commit_message>
add debug texts to MocKTextExtractor; add event handler to TargetTracker
</commit_message>
<xml_diff>
--- a/debug/GrammAR Debug Sheet 2.docx
+++ b/debug/GrammAR Debug Sheet 2.docx
@@ -1,21 +1,19 @@
 
 <file path=word/document.xml><?xml version="1.0" encoding="utf-8"?>
-<w:document xmlns:wpc="http://schemas.microsoft.com/office/word/2010/wordprocessingCanvas" xmlns:cx="http://schemas.microsoft.com/office/drawing/2014/chartex" xmlns:cx1="http://schemas.microsoft.com/office/drawing/2015/9/8/chartex" xmlns:cx2="http://schemas.microsoft.com/office/drawing/2015/10/21/chartex" xmlns:cx3="http://schemas.microsoft.com/office/drawing/2016/5/9/chartex" xmlns:cx4="http://schemas.microsoft.com/office/drawing/2016/5/10/chartex" xmlns:cx5="http://schemas.microsoft.com/office/drawing/2016/5/11/chartex" xmlns:cx6="http://schemas.microsoft.com/office/drawing/2016/5/12/chartex" xmlns:cx7="http://schemas.microsoft.com/office/drawing/2016/5/13/chartex" xmlns:cx8="http://schemas.microsoft.com/office/drawing/2016/5/14/chartex" xmlns:mc="http://schemas.openxmlformats.org/markup-compatibility/2006" xmlns:aink="http://schemas.microsoft.com/office/drawing/2016/ink" xmlns:am3d="http://schemas.microsoft.com/office/drawing/2017/model3d" xmlns:o="urn:schemas-microsoft-com:office:office" xmlns:r="http://schemas.openxmlformats.org/officeDocument/2006/relationships" xmlns:m="http://schemas.openxmlformats.org/officeDocument/2006/math" xmlns:v="urn:schemas-microsoft-com:vml" xmlns:wp14="http://schemas.microsoft.com/office/word/2010/wordprocessingDrawing" xmlns:wp="http://schemas.openxmlformats.org/drawingml/2006/wordprocessingDrawing" xmlns:w10="urn:schemas-microsoft-com:office:word" xmlns:w="http://schemas.openxmlformats.org/wordprocessingml/2006/main" xmlns:w14="http://schemas.microsoft.com/office/word/2010/wordml" xmlns:w15="http://schemas.microsoft.com/office/word/2012/wordml" xmlns:w16cex="http://schemas.microsoft.com/office/word/2018/wordml/cex" xmlns:w16cid="http://schemas.microsoft.com/office/word/2016/wordml/cid" xmlns:w16="http://schemas.microsoft.com/office/word/2018/wordml" xmlns:w16se="http://schemas.microsoft.com/office/word/2015/wordml/symex" xmlns:wpg="http://schemas.microsoft.com/office/word/2010/wordprocessingGroup" xmlns:wpi="http://schemas.microsoft.com/office/word/2010/wordprocessingInk" xmlns:wne="http://schemas.microsoft.com/office/word/2006/wordml" xmlns:wps="http://schemas.microsoft.com/office/word/2010/wordprocessingShape" mc:Ignorable="w14 w15 w16se w16cid w16 w16cex wp14">
+<w:document xmlns:wpc="http://schemas.microsoft.com/office/word/2010/wordprocessingCanvas" xmlns:cx="http://schemas.microsoft.com/office/drawing/2014/chartex" xmlns:cx1="http://schemas.microsoft.com/office/drawing/2015/9/8/chartex" xmlns:cx2="http://schemas.microsoft.com/office/drawing/2015/10/21/chartex" xmlns:cx3="http://schemas.microsoft.com/office/drawing/2016/5/9/chartex" xmlns:cx4="http://schemas.microsoft.com/office/drawing/2016/5/10/chartex" xmlns:cx5="http://schemas.microsoft.com/office/drawing/2016/5/11/chartex" xmlns:cx6="http://schemas.microsoft.com/office/drawing/2016/5/12/chartex" xmlns:cx7="http://schemas.microsoft.com/office/drawing/2016/5/13/chartex" xmlns:cx8="http://schemas.microsoft.com/office/drawing/2016/5/14/chartex" xmlns:mc="http://schemas.openxmlformats.org/markup-compatibility/2006" xmlns:aink="http://schemas.microsoft.com/office/drawing/2016/ink" xmlns:am3d="http://schemas.microsoft.com/office/drawing/2017/model3d" xmlns:o="urn:schemas-microsoft-com:office:office" xmlns:r="http://schemas.openxmlformats.org/officeDocument/2006/relationships" xmlns:m="http://schemas.openxmlformats.org/officeDocument/2006/math" xmlns:v="urn:schemas-microsoft-com:vml" xmlns:wp14="http://schemas.microsoft.com/office/word/2010/wordprocessingDrawing" xmlns:wp="http://schemas.openxmlformats.org/drawingml/2006/wordprocessingDrawing" xmlns:w10="urn:schemas-microsoft-com:office:word" xmlns:w="http://schemas.openxmlformats.org/wordprocessingml/2006/main" xmlns:w14="http://schemas.microsoft.com/office/word/2010/wordml" xmlns:w15="http://schemas.microsoft.com/office/word/2012/wordml" xmlns:w16cid="http://schemas.microsoft.com/office/word/2016/wordml/cid" xmlns:w16se="http://schemas.microsoft.com/office/word/2015/wordml/symex" xmlns:wpg="http://schemas.microsoft.com/office/word/2010/wordprocessingGroup" xmlns:wpi="http://schemas.microsoft.com/office/word/2010/wordprocessingInk" xmlns:wne="http://schemas.microsoft.com/office/word/2006/wordml" xmlns:wps="http://schemas.microsoft.com/office/word/2010/wordprocessingShape" mc:Ignorable="w14 w15 w16se w16cid wp14">
   <w:body>
     <w:p>
       <w:pPr>
         <w:ind w:right="-22"/>
         <w:rPr>
-          <w:rFonts w:ascii="Roboto Mono for Powerline" w:hAnsi="Roboto Mono for Powerline"/>
-          <w:noProof/>
-          <w:sz w:val="22"/>
-          <w:szCs w:val="22"/>
-        </w:rPr>
-      </w:pPr>
-      <w:r>
-        <w:rPr>
-          <w:rFonts w:ascii="Roboto Mono for Powerline" w:hAnsi="Roboto Mono for Powerline"/>
-          <w:noProof/>
+          <w:rFonts w:ascii="Fira Code" w:hAnsi="Fira Code"/>
+          <w:sz w:val="22"/>
+          <w:szCs w:val="22"/>
+        </w:rPr>
+      </w:pPr>
+      <w:r>
+        <w:rPr>
+          <w:rFonts w:ascii="Fira Code" w:hAnsi="Fira Code"/>
           <w:sz w:val="22"/>
           <w:szCs w:val="22"/>
         </w:rPr>
@@ -85,8 +83,7 @@
       </w:r>
       <w:r>
         <w:rPr>
-          <w:rFonts w:ascii="Roboto Mono for Powerline" w:hAnsi="Roboto Mono for Powerline"/>
-          <w:noProof/>
+          <w:rFonts w:ascii="Fira Code" w:hAnsi="Fira Code"/>
           <w:sz w:val="22"/>
           <w:szCs w:val="22"/>
         </w:rPr>
@@ -156,8 +153,7 @@
       </w:r>
       <w:r>
         <w:rPr>
-          <w:rFonts w:ascii="Roboto Mono for Powerline" w:hAnsi="Roboto Mono for Powerline"/>
-          <w:noProof/>
+          <w:rFonts w:ascii="Fira Code" w:hAnsi="Fira Code"/>
           <w:sz w:val="22"/>
           <w:szCs w:val="22"/>
         </w:rPr>
@@ -168,27 +164,24 @@
       <w:pPr>
         <w:ind w:right="-22"/>
         <w:rPr>
-          <w:rFonts w:ascii="Roboto Mono for Powerline" w:hAnsi="Roboto Mono for Powerline"/>
-          <w:noProof/>
-          <w:sz w:val="22"/>
-          <w:szCs w:val="22"/>
-        </w:rPr>
-      </w:pPr>
-    </w:p>
-    <w:p>
-      <w:pPr>
-        <w:ind w:right="-22"/>
-        <w:rPr>
-          <w:rFonts w:ascii="Roboto Mono for Powerline" w:hAnsi="Roboto Mono for Powerline"/>
-          <w:noProof/>
-          <w:sz w:val="22"/>
-          <w:szCs w:val="22"/>
-        </w:rPr>
-      </w:pPr>
-      <w:r>
-        <w:rPr>
-          <w:rFonts w:ascii="Roboto Mono for Powerline" w:hAnsi="Roboto Mono for Powerline"/>
-          <w:noProof/>
+          <w:rFonts w:ascii="Fira Code" w:hAnsi="Fira Code"/>
+          <w:sz w:val="22"/>
+          <w:szCs w:val="22"/>
+        </w:rPr>
+      </w:pPr>
+    </w:p>
+    <w:p>
+      <w:pPr>
+        <w:ind w:right="-22"/>
+        <w:rPr>
+          <w:rFonts w:ascii="Fira Code" w:hAnsi="Fira Code"/>
+          <w:sz w:val="22"/>
+          <w:szCs w:val="22"/>
+        </w:rPr>
+      </w:pPr>
+      <w:r>
+        <w:rPr>
+          <w:rFonts w:ascii="Fira Code" w:hAnsi="Fira Code"/>
           <w:sz w:val="22"/>
           <w:szCs w:val="22"/>
         </w:rPr>
@@ -196,8 +189,7 @@
       </w:r>
       <w:r>
         <w:rPr>
-          <w:rFonts w:ascii="Roboto Mono for Powerline" w:hAnsi="Roboto Mono for Powerline"/>
-          <w:noProof/>
+          <w:rFonts w:ascii="Fira Code" w:hAnsi="Fira Code"/>
           <w:sz w:val="22"/>
           <w:szCs w:val="22"/>
         </w:rPr>
@@ -205,8 +197,7 @@
       </w:r>
       <w:r>
         <w:rPr>
-          <w:rFonts w:ascii="Roboto Mono for Powerline" w:hAnsi="Roboto Mono for Powerline"/>
-          <w:noProof/>
+          <w:rFonts w:ascii="Fira Code" w:hAnsi="Fira Code"/>
           <w:sz w:val="22"/>
           <w:szCs w:val="22"/>
         </w:rPr>
@@ -214,8 +205,7 @@
       </w:r>
       <w:r>
         <w:rPr>
-          <w:rFonts w:ascii="Roboto Mono for Powerline" w:hAnsi="Roboto Mono for Powerline"/>
-          <w:noProof/>
+          <w:rFonts w:ascii="Fira Code" w:hAnsi="Fira Code"/>
           <w:sz w:val="22"/>
           <w:szCs w:val="22"/>
         </w:rPr>
@@ -223,8 +213,7 @@
       </w:r>
       <w:r>
         <w:rPr>
-          <w:rFonts w:ascii="Roboto Mono for Powerline" w:hAnsi="Roboto Mono for Powerline"/>
-          <w:noProof/>
+          <w:rFonts w:ascii="Fira Code" w:hAnsi="Fira Code"/>
           <w:sz w:val="22"/>
           <w:szCs w:val="22"/>
         </w:rPr>
@@ -235,27 +224,24 @@
       <w:pPr>
         <w:ind w:right="-22"/>
         <w:rPr>
-          <w:rFonts w:ascii="Roboto Mono for Powerline" w:hAnsi="Roboto Mono for Powerline"/>
-          <w:noProof/>
-          <w:sz w:val="22"/>
-          <w:szCs w:val="22"/>
-        </w:rPr>
-      </w:pPr>
-    </w:p>
-    <w:p>
-      <w:pPr>
-        <w:ind w:right="-22"/>
-        <w:rPr>
-          <w:rFonts w:ascii="Roboto Mono for Powerline" w:hAnsi="Roboto Mono for Powerline"/>
-          <w:noProof/>
-          <w:sz w:val="22"/>
-          <w:szCs w:val="22"/>
-        </w:rPr>
-      </w:pPr>
-      <w:r>
-        <w:rPr>
-          <w:rFonts w:ascii="Roboto Mono for Powerline" w:hAnsi="Roboto Mono for Powerline"/>
-          <w:noProof/>
+          <w:rFonts w:ascii="Fira Code" w:hAnsi="Fira Code"/>
+          <w:sz w:val="22"/>
+          <w:szCs w:val="22"/>
+        </w:rPr>
+      </w:pPr>
+    </w:p>
+    <w:p>
+      <w:pPr>
+        <w:ind w:right="-22"/>
+        <w:rPr>
+          <w:rFonts w:ascii="Fira Code" w:hAnsi="Fira Code"/>
+          <w:sz w:val="22"/>
+          <w:szCs w:val="22"/>
+        </w:rPr>
+      </w:pPr>
+      <w:r>
+        <w:rPr>
+          <w:rFonts w:ascii="Fira Code" w:hAnsi="Fira Code"/>
           <w:sz w:val="22"/>
           <w:szCs w:val="22"/>
         </w:rPr>
@@ -266,16 +252,14 @@
       <w:pPr>
         <w:ind w:right="-22"/>
         <w:rPr>
-          <w:rFonts w:ascii="Roboto Mono for Powerline" w:hAnsi="Roboto Mono for Powerline"/>
-          <w:noProof/>
-          <w:sz w:val="22"/>
-          <w:szCs w:val="22"/>
-        </w:rPr>
-      </w:pPr>
-      <w:r>
-        <w:rPr>
-          <w:rFonts w:ascii="Roboto Mono for Powerline" w:hAnsi="Roboto Mono for Powerline"/>
-          <w:noProof/>
+          <w:rFonts w:ascii="Fira Code" w:hAnsi="Fira Code"/>
+          <w:sz w:val="22"/>
+          <w:szCs w:val="22"/>
+        </w:rPr>
+      </w:pPr>
+      <w:r>
+        <w:rPr>
+          <w:rFonts w:ascii="Fira Code" w:hAnsi="Fira Code"/>
           <w:sz w:val="22"/>
           <w:szCs w:val="22"/>
         </w:rPr>
@@ -286,27 +270,24 @@
       <w:pPr>
         <w:ind w:right="-22"/>
         <w:rPr>
-          <w:rFonts w:ascii="Roboto Mono for Powerline" w:hAnsi="Roboto Mono for Powerline"/>
-          <w:noProof/>
-          <w:sz w:val="22"/>
-          <w:szCs w:val="22"/>
-        </w:rPr>
-      </w:pPr>
-    </w:p>
-    <w:p>
-      <w:pPr>
-        <w:ind w:right="-22"/>
-        <w:rPr>
-          <w:rFonts w:ascii="Roboto Mono for Powerline" w:hAnsi="Roboto Mono for Powerline"/>
-          <w:noProof/>
-          <w:sz w:val="22"/>
-          <w:szCs w:val="22"/>
-        </w:rPr>
-      </w:pPr>
-      <w:r>
-        <w:rPr>
-          <w:rFonts w:ascii="Roboto Mono for Powerline" w:hAnsi="Roboto Mono for Powerline"/>
-          <w:noProof/>
+          <w:rFonts w:ascii="Fira Code" w:hAnsi="Fira Code"/>
+          <w:sz w:val="22"/>
+          <w:szCs w:val="22"/>
+        </w:rPr>
+      </w:pPr>
+    </w:p>
+    <w:p>
+      <w:pPr>
+        <w:ind w:right="-22"/>
+        <w:rPr>
+          <w:rFonts w:ascii="Fira Code" w:hAnsi="Fira Code"/>
+          <w:sz w:val="22"/>
+          <w:szCs w:val="22"/>
+        </w:rPr>
+      </w:pPr>
+      <w:r>
+        <w:rPr>
+          <w:rFonts w:ascii="Fira Code" w:hAnsi="Fira Code"/>
           <w:sz w:val="22"/>
           <w:szCs w:val="22"/>
         </w:rPr>
@@ -317,16 +298,14 @@
       <w:pPr>
         <w:ind w:right="-22"/>
         <w:rPr>
-          <w:rFonts w:ascii="Roboto Mono for Powerline" w:hAnsi="Roboto Mono for Powerline"/>
-          <w:noProof/>
-          <w:sz w:val="22"/>
-          <w:szCs w:val="22"/>
-        </w:rPr>
-      </w:pPr>
-      <w:r>
-        <w:rPr>
-          <w:rFonts w:ascii="Roboto Mono for Powerline" w:hAnsi="Roboto Mono for Powerline"/>
-          <w:noProof/>
+          <w:rFonts w:ascii="Fira Code" w:hAnsi="Fira Code"/>
+          <w:sz w:val="22"/>
+          <w:szCs w:val="22"/>
+        </w:rPr>
+      </w:pPr>
+      <w:r>
+        <w:rPr>
+          <w:rFonts w:ascii="Fira Code" w:hAnsi="Fira Code"/>
           <w:sz w:val="22"/>
           <w:szCs w:val="22"/>
         </w:rPr>
@@ -334,8 +313,7 @@
       </w:r>
       <w:r>
         <w:rPr>
-          <w:rFonts w:ascii="Roboto Mono for Powerline" w:hAnsi="Roboto Mono for Powerline"/>
-          <w:noProof/>
+          <w:rFonts w:ascii="Fira Code" w:hAnsi="Fira Code"/>
           <w:sz w:val="22"/>
           <w:szCs w:val="22"/>
         </w:rPr>
@@ -343,8 +321,7 @@
       </w:r>
       <w:r>
         <w:rPr>
-          <w:rFonts w:ascii="Roboto Mono for Powerline" w:hAnsi="Roboto Mono for Powerline"/>
-          <w:noProof/>
+          <w:rFonts w:ascii="Fira Code" w:hAnsi="Fira Code"/>
           <w:sz w:val="22"/>
           <w:szCs w:val="22"/>
         </w:rPr>
@@ -355,27 +332,24 @@
       <w:pPr>
         <w:ind w:right="-22"/>
         <w:rPr>
-          <w:rFonts w:ascii="Roboto Mono for Powerline" w:hAnsi="Roboto Mono for Powerline"/>
-          <w:noProof/>
-          <w:sz w:val="22"/>
-          <w:szCs w:val="22"/>
-        </w:rPr>
-      </w:pPr>
-    </w:p>
-    <w:p>
-      <w:pPr>
-        <w:ind w:right="-22"/>
-        <w:rPr>
-          <w:rFonts w:ascii="Roboto Mono for Powerline" w:hAnsi="Roboto Mono for Powerline"/>
-          <w:noProof/>
-          <w:sz w:val="22"/>
-          <w:szCs w:val="22"/>
-        </w:rPr>
-      </w:pPr>
-      <w:r>
-        <w:rPr>
-          <w:rFonts w:ascii="Roboto Mono for Powerline" w:hAnsi="Roboto Mono for Powerline"/>
-          <w:noProof/>
+          <w:rFonts w:ascii="Fira Code" w:hAnsi="Fira Code"/>
+          <w:sz w:val="22"/>
+          <w:szCs w:val="22"/>
+        </w:rPr>
+      </w:pPr>
+    </w:p>
+    <w:p>
+      <w:pPr>
+        <w:ind w:right="-22"/>
+        <w:rPr>
+          <w:rFonts w:ascii="Fira Code" w:hAnsi="Fira Code"/>
+          <w:sz w:val="22"/>
+          <w:szCs w:val="22"/>
+        </w:rPr>
+      </w:pPr>
+      <w:r>
+        <w:rPr>
+          <w:rFonts w:ascii="Fira Code" w:hAnsi="Fira Code"/>
           <w:sz w:val="22"/>
           <w:szCs w:val="22"/>
         </w:rPr>
@@ -383,8 +357,7 @@
       </w:r>
       <w:r>
         <w:rPr>
-          <w:rFonts w:ascii="Roboto Mono for Powerline" w:hAnsi="Roboto Mono for Powerline"/>
-          <w:noProof/>
+          <w:rFonts w:ascii="Fira Code" w:hAnsi="Fira Code"/>
           <w:sz w:val="22"/>
           <w:szCs w:val="22"/>
         </w:rPr>
@@ -392,8 +365,7 @@
       </w:r>
       <w:r>
         <w:rPr>
-          <w:rFonts w:ascii="Roboto Mono for Powerline" w:hAnsi="Roboto Mono for Powerline"/>
-          <w:noProof/>
+          <w:rFonts w:ascii="Fira Code" w:hAnsi="Fira Code"/>
           <w:sz w:val="22"/>
           <w:szCs w:val="22"/>
         </w:rPr>
@@ -404,27 +376,24 @@
       <w:pPr>
         <w:ind w:right="-22"/>
         <w:rPr>
-          <w:rFonts w:ascii="Roboto Mono for Powerline" w:hAnsi="Roboto Mono for Powerline"/>
-          <w:noProof/>
-          <w:sz w:val="22"/>
-          <w:szCs w:val="22"/>
-        </w:rPr>
-      </w:pPr>
-    </w:p>
-    <w:p>
-      <w:pPr>
-        <w:ind w:right="-22"/>
-        <w:rPr>
-          <w:rFonts w:ascii="Roboto Mono for Powerline" w:hAnsi="Roboto Mono for Powerline"/>
-          <w:noProof/>
-          <w:sz w:val="22"/>
-          <w:szCs w:val="22"/>
-        </w:rPr>
-      </w:pPr>
-      <w:r>
-        <w:rPr>
-          <w:rFonts w:ascii="Roboto Mono for Powerline" w:hAnsi="Roboto Mono for Powerline"/>
-          <w:noProof/>
+          <w:rFonts w:ascii="Fira Code" w:hAnsi="Fira Code"/>
+          <w:sz w:val="22"/>
+          <w:szCs w:val="22"/>
+        </w:rPr>
+      </w:pPr>
+    </w:p>
+    <w:p>
+      <w:pPr>
+        <w:ind w:right="-22"/>
+        <w:rPr>
+          <w:rFonts w:ascii="Fira Code" w:hAnsi="Fira Code"/>
+          <w:sz w:val="22"/>
+          <w:szCs w:val="22"/>
+        </w:rPr>
+      </w:pPr>
+      <w:r>
+        <w:rPr>
+          <w:rFonts w:ascii="Fira Code" w:hAnsi="Fira Code"/>
           <w:sz w:val="22"/>
           <w:szCs w:val="22"/>
         </w:rPr>
@@ -435,16 +404,14 @@
       <w:pPr>
         <w:ind w:right="-22"/>
         <w:rPr>
-          <w:rFonts w:ascii="Roboto Mono for Powerline" w:hAnsi="Roboto Mono for Powerline"/>
-          <w:noProof/>
-          <w:sz w:val="22"/>
-          <w:szCs w:val="22"/>
-        </w:rPr>
-      </w:pPr>
-      <w:r>
-        <w:rPr>
-          <w:rFonts w:ascii="Roboto Mono for Powerline" w:hAnsi="Roboto Mono for Powerline"/>
-          <w:noProof/>
+          <w:rFonts w:ascii="Fira Code" w:hAnsi="Fira Code"/>
+          <w:sz w:val="22"/>
+          <w:szCs w:val="22"/>
+        </w:rPr>
+      </w:pPr>
+      <w:r>
+        <w:rPr>
+          <w:rFonts w:ascii="Fira Code" w:hAnsi="Fira Code"/>
           <w:sz w:val="22"/>
           <w:szCs w:val="22"/>
         </w:rPr>
@@ -452,8 +419,7 @@
       </w:r>
       <w:r>
         <w:rPr>
-          <w:rFonts w:ascii="Roboto Mono for Powerline" w:hAnsi="Roboto Mono for Powerline"/>
-          <w:noProof/>
+          <w:rFonts w:ascii="Fira Code" w:hAnsi="Fira Code"/>
           <w:sz w:val="22"/>
           <w:szCs w:val="22"/>
         </w:rPr>
@@ -461,8 +427,7 @@
       </w:r>
       <w:r>
         <w:rPr>
-          <w:rFonts w:ascii="Roboto Mono for Powerline" w:hAnsi="Roboto Mono for Powerline"/>
-          <w:noProof/>
+          <w:rFonts w:ascii="Fira Code" w:hAnsi="Fira Code"/>
           <w:sz w:val="22"/>
           <w:szCs w:val="22"/>
         </w:rPr>
@@ -473,118 +438,37 @@
       <w:pPr>
         <w:ind w:right="-22"/>
         <w:rPr>
-          <w:rFonts w:ascii="Roboto Mono for Powerline" w:hAnsi="Roboto Mono for Powerline"/>
-          <w:noProof/>
-          <w:sz w:val="22"/>
-          <w:szCs w:val="22"/>
-        </w:rPr>
-      </w:pPr>
-    </w:p>
-    <w:p>
-      <w:pPr>
-        <w:ind w:right="-22"/>
-        <w:rPr>
-          <w:rFonts w:ascii="Roboto Mono for Powerline" w:hAnsi="Roboto Mono for Powerline"/>
-          <w:noProof/>
-          <w:sz w:val="22"/>
-          <w:szCs w:val="22"/>
-        </w:rPr>
-      </w:pPr>
-      <w:r>
-        <w:rPr>
-          <w:rFonts w:ascii="Roboto Mono for Powerline" w:hAnsi="Roboto Mono for Powerline"/>
-          <w:noProof/>
-          <w:sz w:val="22"/>
-          <w:szCs w:val="22"/>
-        </w:rPr>
-        <w:t xml:space="preserve">Dass es keine detaillierten Suchergebnisse gibt, ist laut Mahrer Absicht: „Wir wollten hier das Offline-Shoppingerlebnis eins zu eins nachbilden. Wer bisher sieben Stunden mit der Familie auf der Mariahilfer Straße herumirrte, braucht jetzt auch sieben Stunden auf der Homepage, bis er das </w:t>
-      </w:r>
-      <w:r>
-        <w:rPr>
-          <w:rFonts w:ascii="Roboto Mono for Powerline" w:hAnsi="Roboto Mono for Powerline"/>
-          <w:noProof/>
-          <w:sz w:val="22"/>
-          <w:szCs w:val="22"/>
-        </w:rPr>
-        <w:t>b</w:t>
-      </w:r>
-      <w:r>
-        <w:rPr>
-          <w:rFonts w:ascii="Roboto Mono for Powerline" w:hAnsi="Roboto Mono for Powerline"/>
-          <w:noProof/>
-          <w:sz w:val="22"/>
-          <w:szCs w:val="22"/>
-        </w:rPr>
-        <w:t>assende Geschenk findet.“</w:t>
-      </w:r>
-    </w:p>
-    <w:p>
-      <w:pPr>
-        <w:ind w:right="-22"/>
-        <w:rPr>
-          <w:rFonts w:ascii="Roboto Mono for Powerline" w:hAnsi="Roboto Mono for Powerline"/>
-          <w:noProof/>
-          <w:sz w:val="22"/>
-          <w:szCs w:val="22"/>
-        </w:rPr>
-      </w:pPr>
-    </w:p>
-    <w:p>
-      <w:pPr>
-        <w:ind w:right="-22"/>
-        <w:rPr>
-          <w:rFonts w:ascii="Roboto Mono for Powerline" w:hAnsi="Roboto Mono for Powerline"/>
-          <w:noProof/>
-          <w:sz w:val="22"/>
-          <w:szCs w:val="22"/>
-        </w:rPr>
-      </w:pPr>
-      <w:r>
-        <w:rPr>
-          <w:rFonts w:ascii="Roboto Mono for Powerline" w:hAnsi="Roboto Mono for Powerline"/>
-          <w:noProof/>
-          <w:sz w:val="22"/>
-          <w:szCs w:val="22"/>
-        </w:rPr>
-        <w:t>Test erfolgreich</w:t>
-      </w:r>
-    </w:p>
-    <w:p>
-      <w:pPr>
-        <w:ind w:right="-22"/>
-        <w:rPr>
-          <w:rFonts w:ascii="Roboto Mono for Powerline" w:hAnsi="Roboto Mono for Powerline"/>
-          <w:noProof/>
-          <w:sz w:val="22"/>
-          <w:szCs w:val="22"/>
-        </w:rPr>
-      </w:pPr>
-      <w:r>
-        <w:rPr>
-          <w:rFonts w:ascii="Roboto Mono for Powerline" w:hAnsi="Roboto Mono for Powerline"/>
-          <w:noProof/>
-          <w:sz w:val="22"/>
-          <w:szCs w:val="22"/>
-        </w:rPr>
-        <w:t>Der erste Testkauf überzeugt: Schon nach nur 72 Stunden trifft die Bestellung im Verteilerzentrum ein, wo die zwei WKO-Trainees Johann Johannes Jakob Jonathan und Erich Eugen Erwin Ernst die Ware verpacken und innerhalb von drei bis vier Monaten zur Post bringen. „Pünktlich zu Weihnachten 2021 hängt der gelbe Zettel dann am Christbaum“, lacht Mahrer.</w:t>
-      </w:r>
-    </w:p>
-    <w:p>
-      <w:pPr>
-        <w:ind w:right="-22"/>
-        <w:rPr>
-          <w:rFonts w:ascii="Roboto Mono for Powerline" w:hAnsi="Roboto Mono for Powerline"/>
-          <w:noProof/>
-          <w:sz w:val="22"/>
-          <w:szCs w:val="22"/>
-        </w:rPr>
-      </w:pPr>
-    </w:p>
-    <w:p>
-      <w:pPr>
-        <w:ind w:right="-22"/>
-        <w:rPr>
-          <w:rFonts w:ascii="Roboto Mono for Powerline" w:hAnsi="Roboto Mono for Powerline"/>
+          <w:rFonts w:ascii="Fira Code" w:hAnsi="Fira Code"/>
+          <w:sz w:val="22"/>
+          <w:szCs w:val="22"/>
+        </w:rPr>
+      </w:pPr>
+    </w:p>
+    <w:p>
+      <w:pPr>
+        <w:ind w:right="-22"/>
+        <w:rPr>
+          <w:rFonts w:ascii="Fira Code" w:hAnsi="Fira Code"/>
+          <w:sz w:val="22"/>
+          <w:szCs w:val="22"/>
+        </w:rPr>
+      </w:pPr>
+      <w:r>
+        <w:rPr>
+          <w:rFonts w:ascii="Fira Code" w:hAnsi="Fira Code"/>
+          <w:sz w:val="22"/>
+          <w:szCs w:val="22"/>
+        </w:rPr>
+        <w:t>Dass es keine detaillierten Suchergebnisse gibt, ist laut Mahrer Absicht: „Wir wollten hier das Offline-Shoppingerlebnis eins zu eins nachbilden.</w:t>
+      </w:r>
+      <w:bookmarkStart w:id="0" w:name="_GoBack"/>
+      <w:bookmarkEnd w:id="0"/>
+    </w:p>
+    <w:p>
+      <w:pPr>
+        <w:ind w:right="-22"/>
+        <w:rPr>
+          <w:rFonts w:ascii="Fira Code" w:hAnsi="Fira Code"/>
           <w:sz w:val="22"/>
           <w:szCs w:val="22"/>
         </w:rPr>
@@ -602,7 +486,7 @@
 </file>
 
 <file path=word/endnotes.xml><?xml version="1.0" encoding="utf-8"?>
-<w:endnotes xmlns:wpc="http://schemas.microsoft.com/office/word/2010/wordprocessingCanvas" xmlns:cx="http://schemas.microsoft.com/office/drawing/2014/chartex" xmlns:cx1="http://schemas.microsoft.com/office/drawing/2015/9/8/chartex" xmlns:cx2="http://schemas.microsoft.com/office/drawing/2015/10/21/chartex" xmlns:cx3="http://schemas.microsoft.com/office/drawing/2016/5/9/chartex" xmlns:cx4="http://schemas.microsoft.com/office/drawing/2016/5/10/chartex" xmlns:cx5="http://schemas.microsoft.com/office/drawing/2016/5/11/chartex" xmlns:cx6="http://schemas.microsoft.com/office/drawing/2016/5/12/chartex" xmlns:cx7="http://schemas.microsoft.com/office/drawing/2016/5/13/chartex" xmlns:cx8="http://schemas.microsoft.com/office/drawing/2016/5/14/chartex" xmlns:mc="http://schemas.openxmlformats.org/markup-compatibility/2006" xmlns:aink="http://schemas.microsoft.com/office/drawing/2016/ink" xmlns:am3d="http://schemas.microsoft.com/office/drawing/2017/model3d" xmlns:o="urn:schemas-microsoft-com:office:office" xmlns:r="http://schemas.openxmlformats.org/officeDocument/2006/relationships" xmlns:m="http://schemas.openxmlformats.org/officeDocument/2006/math" xmlns:v="urn:schemas-microsoft-com:vml" xmlns:wp14="http://schemas.microsoft.com/office/word/2010/wordprocessingDrawing" xmlns:wp="http://schemas.openxmlformats.org/drawingml/2006/wordprocessingDrawing" xmlns:w10="urn:schemas-microsoft-com:office:word" xmlns:w="http://schemas.openxmlformats.org/wordprocessingml/2006/main" xmlns:w14="http://schemas.microsoft.com/office/word/2010/wordml" xmlns:w15="http://schemas.microsoft.com/office/word/2012/wordml" xmlns:w16cex="http://schemas.microsoft.com/office/word/2018/wordml/cex" xmlns:w16cid="http://schemas.microsoft.com/office/word/2016/wordml/cid" xmlns:w16="http://schemas.microsoft.com/office/word/2018/wordml" xmlns:w16se="http://schemas.microsoft.com/office/word/2015/wordml/symex" xmlns:wpg="http://schemas.microsoft.com/office/word/2010/wordprocessingGroup" xmlns:wpi="http://schemas.microsoft.com/office/word/2010/wordprocessingInk" xmlns:wne="http://schemas.microsoft.com/office/word/2006/wordml" xmlns:wps="http://schemas.microsoft.com/office/word/2010/wordprocessingShape" mc:Ignorable="w14 w15 w16se w16cid w16 w16cex wp14">
+<w:endnotes xmlns:wpc="http://schemas.microsoft.com/office/word/2010/wordprocessingCanvas" xmlns:cx="http://schemas.microsoft.com/office/drawing/2014/chartex" xmlns:cx1="http://schemas.microsoft.com/office/drawing/2015/9/8/chartex" xmlns:cx2="http://schemas.microsoft.com/office/drawing/2015/10/21/chartex" xmlns:cx3="http://schemas.microsoft.com/office/drawing/2016/5/9/chartex" xmlns:cx4="http://schemas.microsoft.com/office/drawing/2016/5/10/chartex" xmlns:cx5="http://schemas.microsoft.com/office/drawing/2016/5/11/chartex" xmlns:cx6="http://schemas.microsoft.com/office/drawing/2016/5/12/chartex" xmlns:cx7="http://schemas.microsoft.com/office/drawing/2016/5/13/chartex" xmlns:cx8="http://schemas.microsoft.com/office/drawing/2016/5/14/chartex" xmlns:mc="http://schemas.openxmlformats.org/markup-compatibility/2006" xmlns:aink="http://schemas.microsoft.com/office/drawing/2016/ink" xmlns:am3d="http://schemas.microsoft.com/office/drawing/2017/model3d" xmlns:o="urn:schemas-microsoft-com:office:office" xmlns:r="http://schemas.openxmlformats.org/officeDocument/2006/relationships" xmlns:m="http://schemas.openxmlformats.org/officeDocument/2006/math" xmlns:v="urn:schemas-microsoft-com:vml" xmlns:wp14="http://schemas.microsoft.com/office/word/2010/wordprocessingDrawing" xmlns:wp="http://schemas.openxmlformats.org/drawingml/2006/wordprocessingDrawing" xmlns:w10="urn:schemas-microsoft-com:office:word" xmlns:w="http://schemas.openxmlformats.org/wordprocessingml/2006/main" xmlns:w14="http://schemas.microsoft.com/office/word/2010/wordml" xmlns:w15="http://schemas.microsoft.com/office/word/2012/wordml" xmlns:w16cid="http://schemas.microsoft.com/office/word/2016/wordml/cid" xmlns:w16se="http://schemas.microsoft.com/office/word/2015/wordml/symex" xmlns:wpg="http://schemas.microsoft.com/office/word/2010/wordprocessingGroup" xmlns:wpi="http://schemas.microsoft.com/office/word/2010/wordprocessingInk" xmlns:wne="http://schemas.microsoft.com/office/word/2006/wordml" xmlns:wps="http://schemas.microsoft.com/office/word/2010/wordprocessingShape" mc:Ignorable="w14 w15 w16se w16cid wp14">
   <w:endnote w:type="separator" w:id="-1">
     <w:p>
       <w:r>
@@ -621,7 +505,7 @@
 </file>
 
 <file path=word/footnotes.xml><?xml version="1.0" encoding="utf-8"?>
-<w:footnotes xmlns:wpc="http://schemas.microsoft.com/office/word/2010/wordprocessingCanvas" xmlns:cx="http://schemas.microsoft.com/office/drawing/2014/chartex" xmlns:cx1="http://schemas.microsoft.com/office/drawing/2015/9/8/chartex" xmlns:cx2="http://schemas.microsoft.com/office/drawing/2015/10/21/chartex" xmlns:cx3="http://schemas.microsoft.com/office/drawing/2016/5/9/chartex" xmlns:cx4="http://schemas.microsoft.com/office/drawing/2016/5/10/chartex" xmlns:cx5="http://schemas.microsoft.com/office/drawing/2016/5/11/chartex" xmlns:cx6="http://schemas.microsoft.com/office/drawing/2016/5/12/chartex" xmlns:cx7="http://schemas.microsoft.com/office/drawing/2016/5/13/chartex" xmlns:cx8="http://schemas.microsoft.com/office/drawing/2016/5/14/chartex" xmlns:mc="http://schemas.openxmlformats.org/markup-compatibility/2006" xmlns:aink="http://schemas.microsoft.com/office/drawing/2016/ink" xmlns:am3d="http://schemas.microsoft.com/office/drawing/2017/model3d" xmlns:o="urn:schemas-microsoft-com:office:office" xmlns:r="http://schemas.openxmlformats.org/officeDocument/2006/relationships" xmlns:m="http://schemas.openxmlformats.org/officeDocument/2006/math" xmlns:v="urn:schemas-microsoft-com:vml" xmlns:wp14="http://schemas.microsoft.com/office/word/2010/wordprocessingDrawing" xmlns:wp="http://schemas.openxmlformats.org/drawingml/2006/wordprocessingDrawing" xmlns:w10="urn:schemas-microsoft-com:office:word" xmlns:w="http://schemas.openxmlformats.org/wordprocessingml/2006/main" xmlns:w14="http://schemas.microsoft.com/office/word/2010/wordml" xmlns:w15="http://schemas.microsoft.com/office/word/2012/wordml" xmlns:w16cex="http://schemas.microsoft.com/office/word/2018/wordml/cex" xmlns:w16cid="http://schemas.microsoft.com/office/word/2016/wordml/cid" xmlns:w16="http://schemas.microsoft.com/office/word/2018/wordml" xmlns:w16se="http://schemas.microsoft.com/office/word/2015/wordml/symex" xmlns:wpg="http://schemas.microsoft.com/office/word/2010/wordprocessingGroup" xmlns:wpi="http://schemas.microsoft.com/office/word/2010/wordprocessingInk" xmlns:wne="http://schemas.microsoft.com/office/word/2006/wordml" xmlns:wps="http://schemas.microsoft.com/office/word/2010/wordprocessingShape" mc:Ignorable="w14 w15 w16se w16cid w16 w16cex wp14">
+<w:footnotes xmlns:wpc="http://schemas.microsoft.com/office/word/2010/wordprocessingCanvas" xmlns:cx="http://schemas.microsoft.com/office/drawing/2014/chartex" xmlns:cx1="http://schemas.microsoft.com/office/drawing/2015/9/8/chartex" xmlns:cx2="http://schemas.microsoft.com/office/drawing/2015/10/21/chartex" xmlns:cx3="http://schemas.microsoft.com/office/drawing/2016/5/9/chartex" xmlns:cx4="http://schemas.microsoft.com/office/drawing/2016/5/10/chartex" xmlns:cx5="http://schemas.microsoft.com/office/drawing/2016/5/11/chartex" xmlns:cx6="http://schemas.microsoft.com/office/drawing/2016/5/12/chartex" xmlns:cx7="http://schemas.microsoft.com/office/drawing/2016/5/13/chartex" xmlns:cx8="http://schemas.microsoft.com/office/drawing/2016/5/14/chartex" xmlns:mc="http://schemas.openxmlformats.org/markup-compatibility/2006" xmlns:aink="http://schemas.microsoft.com/office/drawing/2016/ink" xmlns:am3d="http://schemas.microsoft.com/office/drawing/2017/model3d" xmlns:o="urn:schemas-microsoft-com:office:office" xmlns:r="http://schemas.openxmlformats.org/officeDocument/2006/relationships" xmlns:m="http://schemas.openxmlformats.org/officeDocument/2006/math" xmlns:v="urn:schemas-microsoft-com:vml" xmlns:wp14="http://schemas.microsoft.com/office/word/2010/wordprocessingDrawing" xmlns:wp="http://schemas.openxmlformats.org/drawingml/2006/wordprocessingDrawing" xmlns:w10="urn:schemas-microsoft-com:office:word" xmlns:w="http://schemas.openxmlformats.org/wordprocessingml/2006/main" xmlns:w14="http://schemas.microsoft.com/office/word/2010/wordml" xmlns:w15="http://schemas.microsoft.com/office/word/2012/wordml" xmlns:w16cid="http://schemas.microsoft.com/office/word/2016/wordml/cid" xmlns:w16se="http://schemas.microsoft.com/office/word/2015/wordml/symex" xmlns:wpg="http://schemas.microsoft.com/office/word/2010/wordprocessingGroup" xmlns:wpi="http://schemas.microsoft.com/office/word/2010/wordprocessingInk" xmlns:wne="http://schemas.microsoft.com/office/word/2006/wordml" xmlns:wps="http://schemas.microsoft.com/office/word/2010/wordprocessingShape" mc:Ignorable="w14 w15 w16se w16cid wp14">
   <w:footnote w:type="separator" w:id="-1">
     <w:p>
       <w:r>
@@ -640,7 +524,7 @@
 </file>
 
 <file path=word/header1.xml><?xml version="1.0" encoding="utf-8"?>
-<w:hdr xmlns:wpc="http://schemas.microsoft.com/office/word/2010/wordprocessingCanvas" xmlns:cx="http://schemas.microsoft.com/office/drawing/2014/chartex" xmlns:cx1="http://schemas.microsoft.com/office/drawing/2015/9/8/chartex" xmlns:cx2="http://schemas.microsoft.com/office/drawing/2015/10/21/chartex" xmlns:cx3="http://schemas.microsoft.com/office/drawing/2016/5/9/chartex" xmlns:cx4="http://schemas.microsoft.com/office/drawing/2016/5/10/chartex" xmlns:cx5="http://schemas.microsoft.com/office/drawing/2016/5/11/chartex" xmlns:cx6="http://schemas.microsoft.com/office/drawing/2016/5/12/chartex" xmlns:cx7="http://schemas.microsoft.com/office/drawing/2016/5/13/chartex" xmlns:cx8="http://schemas.microsoft.com/office/drawing/2016/5/14/chartex" xmlns:mc="http://schemas.openxmlformats.org/markup-compatibility/2006" xmlns:aink="http://schemas.microsoft.com/office/drawing/2016/ink" xmlns:am3d="http://schemas.microsoft.com/office/drawing/2017/model3d" xmlns:o="urn:schemas-microsoft-com:office:office" xmlns:r="http://schemas.openxmlformats.org/officeDocument/2006/relationships" xmlns:m="http://schemas.openxmlformats.org/officeDocument/2006/math" xmlns:v="urn:schemas-microsoft-com:vml" xmlns:wp14="http://schemas.microsoft.com/office/word/2010/wordprocessingDrawing" xmlns:wp="http://schemas.openxmlformats.org/drawingml/2006/wordprocessingDrawing" xmlns:w10="urn:schemas-microsoft-com:office:word" xmlns:w="http://schemas.openxmlformats.org/wordprocessingml/2006/main" xmlns:w14="http://schemas.microsoft.com/office/word/2010/wordml" xmlns:w15="http://schemas.microsoft.com/office/word/2012/wordml" xmlns:w16cex="http://schemas.microsoft.com/office/word/2018/wordml/cex" xmlns:w16cid="http://schemas.microsoft.com/office/word/2016/wordml/cid" xmlns:w16="http://schemas.microsoft.com/office/word/2018/wordml" xmlns:w16se="http://schemas.microsoft.com/office/word/2015/wordml/symex" xmlns:wpg="http://schemas.microsoft.com/office/word/2010/wordprocessingGroup" xmlns:wpi="http://schemas.microsoft.com/office/word/2010/wordprocessingInk" xmlns:wne="http://schemas.microsoft.com/office/word/2006/wordml" xmlns:wps="http://schemas.microsoft.com/office/word/2010/wordprocessingShape" mc:Ignorable="w14 w15 w16se w16cid w16 w16cex wp14">
+<w:hdr xmlns:wpc="http://schemas.microsoft.com/office/word/2010/wordprocessingCanvas" xmlns:cx="http://schemas.microsoft.com/office/drawing/2014/chartex" xmlns:cx1="http://schemas.microsoft.com/office/drawing/2015/9/8/chartex" xmlns:cx2="http://schemas.microsoft.com/office/drawing/2015/10/21/chartex" xmlns:cx3="http://schemas.microsoft.com/office/drawing/2016/5/9/chartex" xmlns:cx4="http://schemas.microsoft.com/office/drawing/2016/5/10/chartex" xmlns:cx5="http://schemas.microsoft.com/office/drawing/2016/5/11/chartex" xmlns:cx6="http://schemas.microsoft.com/office/drawing/2016/5/12/chartex" xmlns:cx7="http://schemas.microsoft.com/office/drawing/2016/5/13/chartex" xmlns:cx8="http://schemas.microsoft.com/office/drawing/2016/5/14/chartex" xmlns:mc="http://schemas.openxmlformats.org/markup-compatibility/2006" xmlns:aink="http://schemas.microsoft.com/office/drawing/2016/ink" xmlns:am3d="http://schemas.microsoft.com/office/drawing/2017/model3d" xmlns:o="urn:schemas-microsoft-com:office:office" xmlns:r="http://schemas.openxmlformats.org/officeDocument/2006/relationships" xmlns:m="http://schemas.openxmlformats.org/officeDocument/2006/math" xmlns:v="urn:schemas-microsoft-com:vml" xmlns:wp14="http://schemas.microsoft.com/office/word/2010/wordprocessingDrawing" xmlns:wp="http://schemas.openxmlformats.org/drawingml/2006/wordprocessingDrawing" xmlns:w10="urn:schemas-microsoft-com:office:word" xmlns:w="http://schemas.openxmlformats.org/wordprocessingml/2006/main" xmlns:w14="http://schemas.microsoft.com/office/word/2010/wordml" xmlns:w15="http://schemas.microsoft.com/office/word/2012/wordml" xmlns:w16cid="http://schemas.microsoft.com/office/word/2016/wordml/cid" xmlns:w16se="http://schemas.microsoft.com/office/word/2015/wordml/symex" xmlns:wpg="http://schemas.microsoft.com/office/word/2010/wordprocessingGroup" xmlns:wpi="http://schemas.microsoft.com/office/word/2010/wordprocessingInk" xmlns:wne="http://schemas.microsoft.com/office/word/2006/wordml" xmlns:wps="http://schemas.microsoft.com/office/word/2010/wordprocessingShape" mc:Ignorable="w14 w15 w16se w16cid wp14">
   <w:p>
     <w:pPr>
       <w:pStyle w:val="Header"/>
@@ -821,7 +705,7 @@
 </file>
 
 <file path=word/styles.xml><?xml version="1.0" encoding="utf-8"?>
-<w:styles xmlns:mc="http://schemas.openxmlformats.org/markup-compatibility/2006" xmlns:r="http://schemas.openxmlformats.org/officeDocument/2006/relationships" xmlns:w="http://schemas.openxmlformats.org/wordprocessingml/2006/main" xmlns:w14="http://schemas.microsoft.com/office/word/2010/wordml" xmlns:w15="http://schemas.microsoft.com/office/word/2012/wordml" xmlns:w16cex="http://schemas.microsoft.com/office/word/2018/wordml/cex" xmlns:w16cid="http://schemas.microsoft.com/office/word/2016/wordml/cid" xmlns:w16="http://schemas.microsoft.com/office/word/2018/wordml" xmlns:w16se="http://schemas.microsoft.com/office/word/2015/wordml/symex" mc:Ignorable="w14 w15 w16se w16cid w16 w16cex">
+<w:styles xmlns:mc="http://schemas.openxmlformats.org/markup-compatibility/2006" xmlns:r="http://schemas.openxmlformats.org/officeDocument/2006/relationships" xmlns:w="http://schemas.openxmlformats.org/wordprocessingml/2006/main" xmlns:w14="http://schemas.microsoft.com/office/word/2010/wordml" xmlns:w15="http://schemas.microsoft.com/office/word/2012/wordml" xmlns:w16cid="http://schemas.microsoft.com/office/word/2016/wordml/cid" xmlns:w16se="http://schemas.microsoft.com/office/word/2015/wordml/symex" mc:Ignorable="w14 w15 w16se w16cid">
   <w:docDefaults>
     <w:rPrDefault>
       <w:rPr>
@@ -1221,7 +1105,6 @@
   <w:style w:type="character" w:default="1" w:styleId="DefaultParagraphFont">
     <w:name w:val="Default Paragraph Font"/>
     <w:uiPriority w:val="1"/>
-    <w:semiHidden/>
     <w:unhideWhenUsed/>
   </w:style>
   <w:style w:type="table" w:default="1" w:styleId="TableNormal">
@@ -1642,7 +1525,7 @@
 </file>
 
 <file path=customXml/itemProps1.xml><?xml version="1.0" encoding="utf-8"?>
-<ds:datastoreItem xmlns:ds="http://schemas.openxmlformats.org/officeDocument/2006/customXml" ds:itemID="{AA5682AB-0DF4-46F7-91E7-78E2725B95C6}">
+<ds:datastoreItem xmlns:ds="http://schemas.openxmlformats.org/officeDocument/2006/customXml" ds:itemID="{91E7BA2A-40DA-4272-A687-5F113076622C}">
   <ds:schemaRefs>
     <ds:schemaRef ds:uri="http://schemas.openxmlformats.org/officeDocument/2006/bibliography"/>
   </ds:schemaRefs>

</xml_diff>